<commit_message>
translate and zip for source
</commit_message>
<xml_diff>
--- a/Resolution Independent Vertical Horizontal Layout in Unity UI.docx
+++ b/Resolution Independent Vertical Horizontal Layout in Unity UI.docx
@@ -7,15 +7,6 @@
         <w:shd w:val="clear" w:color="auto" w:fill="FFFFFF"/>
         <w:spacing w:after="225" w:line="450" w:lineRule="atLeast"/>
         <w:outlineLvl w:val="1"/>
-        <w:rPr>
-          <w:rFonts w:ascii="Roboto-Light" w:hAnsi="Roboto-Light" w:cs="Times New Roman" w:hint="eastAsia"/>
-          <w:b/>
-          <w:color w:val="039BE5"/>
-          <w:sz w:val="52"/>
-          <w:szCs w:val="52"/>
-        </w:rPr>
-      </w:pPr>
-      <w:r>
         <w:rPr>
           <w:rFonts w:ascii="Consolas" w:hAnsi="Consolas" w:cs="Consolas"/>
           <w:b/>
@@ -24,10 +15,18 @@
           <w:szCs w:val="52"/>
           <w:shd w:val="clear" w:color="auto" w:fill="FFFFFF"/>
         </w:rPr>
+      </w:pPr>
+      <w:r>
+        <w:rPr>
+          <w:rFonts w:ascii="Consolas" w:hAnsi="Consolas" w:cs="Consolas"/>
+          <w:b/>
+          <w:color w:val="222222"/>
+          <w:sz w:val="52"/>
+          <w:szCs w:val="52"/>
+          <w:shd w:val="clear" w:color="auto" w:fill="FFFFFF"/>
+        </w:rPr>
         <w:t>Resolution Independent Vertical Horizontal Layout in Unity UI</w:t>
       </w:r>
-      <w:bookmarkStart w:id="0" w:name="_GoBack"/>
-      <w:bookmarkEnd w:id="0"/>
     </w:p>
     <w:p>
       <w:pPr>
@@ -36,11 +35,78 @@
         <w:outlineLvl w:val="1"/>
         <w:rPr>
           <w:rFonts w:ascii="Roboto-Light" w:hAnsi="Roboto-Light" w:cs="Times New Roman" w:hint="eastAsia"/>
+          <w:b/>
           <w:color w:val="039BE5"/>
-          <w:sz w:val="27"/>
-          <w:szCs w:val="27"/>
-        </w:rPr>
-      </w:pPr>
+          <w:sz w:val="52"/>
+          <w:szCs w:val="52"/>
+        </w:rPr>
+      </w:pPr>
+      <w:r>
+        <w:rPr>
+          <w:rFonts w:ascii="Consolas" w:hAnsi="Consolas" w:cs="Consolas" w:hint="eastAsia"/>
+          <w:b/>
+          <w:color w:val="222222"/>
+          <w:sz w:val="52"/>
+          <w:szCs w:val="52"/>
+          <w:shd w:val="clear" w:color="auto" w:fill="FFFFFF"/>
+        </w:rPr>
+        <w:t>Unity UI</w:t>
+      </w:r>
+      <w:r>
+        <w:rPr>
+          <w:rFonts w:ascii="Consolas" w:hAnsi="Consolas" w:cs="Consolas" w:hint="eastAsia"/>
+          <w:b/>
+          <w:color w:val="222222"/>
+          <w:sz w:val="52"/>
+          <w:szCs w:val="52"/>
+          <w:shd w:val="clear" w:color="auto" w:fill="FFFFFF"/>
+        </w:rPr>
+        <w:t>中</w:t>
+      </w:r>
+      <w:r>
+        <w:rPr>
+          <w:rFonts w:ascii="Consolas" w:hAnsi="Consolas" w:cs="Consolas" w:hint="eastAsia"/>
+          <w:b/>
+          <w:color w:val="222222"/>
+          <w:sz w:val="52"/>
+          <w:szCs w:val="52"/>
+          <w:shd w:val="clear" w:color="auto" w:fill="FFFFFF"/>
+        </w:rPr>
+        <w:t>独立</w:t>
+      </w:r>
+      <w:r>
+        <w:rPr>
+          <w:rFonts w:ascii="Consolas" w:hAnsi="Consolas" w:cs="Consolas" w:hint="eastAsia"/>
+          <w:b/>
+          <w:color w:val="222222"/>
+          <w:sz w:val="52"/>
+          <w:szCs w:val="52"/>
+          <w:shd w:val="clear" w:color="auto" w:fill="FFFFFF"/>
+        </w:rPr>
+        <w:t>垂直与</w:t>
+      </w:r>
+      <w:r>
+        <w:rPr>
+          <w:rFonts w:ascii="Consolas" w:hAnsi="Consolas" w:cs="Consolas" w:hint="eastAsia"/>
+          <w:b/>
+          <w:color w:val="222222"/>
+          <w:sz w:val="52"/>
+          <w:szCs w:val="52"/>
+          <w:shd w:val="clear" w:color="auto" w:fill="FFFFFF"/>
+        </w:rPr>
+        <w:t>独立</w:t>
+      </w:r>
+      <w:r>
+        <w:rPr>
+          <w:rFonts w:ascii="Consolas" w:hAnsi="Consolas" w:cs="Consolas" w:hint="eastAsia"/>
+          <w:b/>
+          <w:color w:val="222222"/>
+          <w:sz w:val="52"/>
+          <w:szCs w:val="52"/>
+          <w:shd w:val="clear" w:color="auto" w:fill="FFFFFF"/>
+        </w:rPr>
+        <w:t>横向布局的解决方案</w:t>
+      </w:r>
     </w:p>
     <w:p>
       <w:pPr>
@@ -48,20 +114,55 @@
         <w:spacing w:after="225" w:line="450" w:lineRule="atLeast"/>
         <w:outlineLvl w:val="1"/>
         <w:rPr>
-          <w:rFonts w:ascii="Roboto-Light" w:eastAsia="Times New Roman" w:hAnsi="Roboto-Light" w:cs="Times New Roman"/>
+          <w:rFonts w:ascii="Roboto-Light" w:hAnsi="Roboto-Light" w:cs="Times New Roman" w:hint="eastAsia"/>
           <w:color w:val="039BE5"/>
           <w:sz w:val="27"/>
           <w:szCs w:val="27"/>
         </w:rPr>
       </w:pPr>
-      <w:r>
-        <w:rPr>
-          <w:rFonts w:ascii="Roboto-Light" w:eastAsia="Times New Roman" w:hAnsi="Roboto-Light" w:cs="Times New Roman"/>
+    </w:p>
+    <w:p>
+      <w:pPr>
+        <w:shd w:val="clear" w:color="auto" w:fill="FFFFFF"/>
+        <w:spacing w:after="225" w:line="450" w:lineRule="atLeast"/>
+        <w:outlineLvl w:val="1"/>
+        <w:rPr>
+          <w:rFonts w:ascii="Roboto-Light" w:hAnsi="Roboto-Light" w:cs="Times New Roman" w:hint="eastAsia"/>
           <w:color w:val="039BE5"/>
           <w:sz w:val="27"/>
           <w:szCs w:val="27"/>
         </w:rPr>
+      </w:pPr>
+      <w:r>
+        <w:rPr>
+          <w:rFonts w:ascii="Roboto-Light" w:eastAsia="Times New Roman" w:hAnsi="Roboto-Light" w:cs="Times New Roman"/>
+          <w:color w:val="039BE5"/>
+          <w:sz w:val="27"/>
+          <w:szCs w:val="27"/>
+        </w:rPr>
         <w:t>Objective</w:t>
+      </w:r>
+    </w:p>
+    <w:p>
+      <w:pPr>
+        <w:shd w:val="clear" w:color="auto" w:fill="FFFFFF"/>
+        <w:spacing w:after="225" w:line="450" w:lineRule="atLeast"/>
+        <w:outlineLvl w:val="1"/>
+        <w:rPr>
+          <w:rFonts w:ascii="Roboto-Light" w:hAnsi="Roboto-Light" w:cs="Times New Roman" w:hint="eastAsia"/>
+          <w:color w:val="039BE5"/>
+          <w:sz w:val="27"/>
+          <w:szCs w:val="27"/>
+        </w:rPr>
+      </w:pPr>
+      <w:r>
+        <w:rPr>
+          <w:rFonts w:ascii="Roboto-Light" w:hAnsi="Roboto-Light" w:cs="Times New Roman" w:hint="eastAsia"/>
+          <w:color w:val="039BE5"/>
+          <w:sz w:val="27"/>
+          <w:szCs w:val="27"/>
+        </w:rPr>
+        <w:t>目标</w:t>
       </w:r>
     </w:p>
     <w:p>
@@ -69,7 +170,7 @@
         <w:shd w:val="clear" w:color="auto" w:fill="FFFFFF"/>
         <w:spacing w:after="0" w:line="240" w:lineRule="auto"/>
         <w:rPr>
-          <w:rFonts w:ascii="Roboto-Light" w:eastAsia="Times New Roman" w:hAnsi="Roboto-Light" w:cs="Times New Roman"/>
+          <w:rFonts w:ascii="Roboto-Light" w:hAnsi="Roboto-Light" w:cs="Times New Roman" w:hint="eastAsia"/>
           <w:color w:val="666666"/>
           <w:sz w:val="27"/>
           <w:szCs w:val="27"/>
@@ -87,6 +188,72 @@
     </w:p>
     <w:p>
       <w:pPr>
+        <w:shd w:val="clear" w:color="auto" w:fill="FFFFFF"/>
+        <w:spacing w:after="0" w:line="240" w:lineRule="auto"/>
+        <w:rPr>
+          <w:rFonts w:ascii="Roboto-Light" w:hAnsi="Roboto-Light" w:cs="Times New Roman" w:hint="eastAsia"/>
+          <w:color w:val="666666"/>
+          <w:sz w:val="27"/>
+          <w:szCs w:val="27"/>
+        </w:rPr>
+      </w:pPr>
+      <w:r>
+        <w:rPr>
+          <w:rFonts w:ascii="Roboto-Light" w:hAnsi="Roboto-Light" w:cs="Times New Roman" w:hint="eastAsia"/>
+          <w:color w:val="666666"/>
+          <w:sz w:val="27"/>
+          <w:szCs w:val="27"/>
+        </w:rPr>
+        <w:t>这篇博文主要目标是给你一个点子告诉你如何在</w:t>
+      </w:r>
+      <w:r>
+        <w:rPr>
+          <w:rFonts w:ascii="Roboto-Light" w:hAnsi="Roboto-Light" w:cs="Times New Roman" w:hint="eastAsia"/>
+          <w:color w:val="666666"/>
+          <w:sz w:val="27"/>
+          <w:szCs w:val="27"/>
+        </w:rPr>
+        <w:t>Unity UI</w:t>
+      </w:r>
+      <w:r>
+        <w:rPr>
+          <w:rFonts w:ascii="Roboto-Light" w:hAnsi="Roboto-Light" w:cs="Times New Roman" w:hint="eastAsia"/>
+          <w:color w:val="666666"/>
+          <w:sz w:val="27"/>
+          <w:szCs w:val="27"/>
+        </w:rPr>
+        <w:t>中</w:t>
+      </w:r>
+      <w:r>
+        <w:rPr>
+          <w:rFonts w:ascii="Roboto-Light" w:hAnsi="Roboto-Light" w:cs="Times New Roman" w:hint="eastAsia"/>
+          <w:color w:val="666666"/>
+          <w:sz w:val="27"/>
+          <w:szCs w:val="27"/>
+        </w:rPr>
+        <w:t>做</w:t>
+      </w:r>
+      <w:r>
+        <w:rPr>
+          <w:rFonts w:ascii="Roboto-Light" w:hAnsi="Roboto-Light" w:cs="Times New Roman" w:hint="eastAsia"/>
+          <w:color w:val="666666"/>
+          <w:sz w:val="27"/>
+          <w:szCs w:val="27"/>
+        </w:rPr>
+        <w:t>独立垂直布局和独立横向布局</w:t>
+      </w:r>
+      <w:r>
+        <w:rPr>
+          <w:rFonts w:ascii="Roboto-Light" w:hAnsi="Roboto-Light" w:cs="Times New Roman" w:hint="eastAsia"/>
+          <w:color w:val="666666"/>
+          <w:sz w:val="27"/>
+          <w:szCs w:val="27"/>
+        </w:rPr>
+        <w:t>。</w:t>
+      </w:r>
+    </w:p>
+    <w:p>
+      <w:pPr>
         <w:shd w:val="clear" w:color="auto" w:fill="F7F8FA"/>
         <w:spacing w:after="0" w:line="420" w:lineRule="atLeast"/>
         <w:rPr>
@@ -111,7 +278,7 @@
         <w:shd w:val="clear" w:color="auto" w:fill="F7F8FA"/>
         <w:spacing w:after="0" w:line="420" w:lineRule="atLeast"/>
         <w:rPr>
-          <w:rFonts w:ascii="Roboto-Light" w:eastAsia="Times New Roman" w:hAnsi="Roboto-Light" w:cs="Times New Roman"/>
+          <w:rFonts w:ascii="Roboto-Light" w:hAnsi="Roboto-Light" w:cs="Times New Roman" w:hint="eastAsia"/>
           <w:color w:val="666666"/>
           <w:sz w:val="27"/>
           <w:szCs w:val="27"/>
@@ -132,7 +299,37 @@
         <w:shd w:val="clear" w:color="auto" w:fill="F7F8FA"/>
         <w:spacing w:after="0" w:line="420" w:lineRule="atLeast"/>
         <w:rPr>
-          <w:rFonts w:ascii="Roboto-Light" w:eastAsia="Times New Roman" w:hAnsi="Roboto-Light" w:cs="Times New Roman"/>
+          <w:rFonts w:ascii="Roboto-Light" w:hAnsi="Roboto-Light" w:cs="Times New Roman" w:hint="eastAsia"/>
+          <w:color w:val="666666"/>
+          <w:sz w:val="27"/>
+          <w:szCs w:val="27"/>
+        </w:rPr>
+      </w:pPr>
+      <w:r>
+        <w:rPr>
+          <w:rFonts w:ascii="Roboto-Light" w:hAnsi="Roboto-Light" w:cs="Times New Roman" w:hint="eastAsia"/>
+          <w:color w:val="666666"/>
+          <w:sz w:val="27"/>
+          <w:szCs w:val="27"/>
+        </w:rPr>
+        <w:t>垂直布局</w:t>
+      </w:r>
+      <w:r>
+        <w:rPr>
+          <w:rFonts w:ascii="Roboto-Light" w:hAnsi="Roboto-Light" w:cs="Times New Roman" w:hint="eastAsia"/>
+          <w:color w:val="666666"/>
+          <w:sz w:val="27"/>
+          <w:szCs w:val="27"/>
+        </w:rPr>
+        <w:t>：</w:t>
+      </w:r>
+    </w:p>
+    <w:p>
+      <w:pPr>
+        <w:shd w:val="clear" w:color="auto" w:fill="F7F8FA"/>
+        <w:spacing w:after="0" w:line="420" w:lineRule="atLeast"/>
+        <w:rPr>
+          <w:rFonts w:ascii="Roboto-Light" w:hAnsi="Roboto-Light" w:cs="Times New Roman" w:hint="eastAsia"/>
           <w:color w:val="666666"/>
           <w:sz w:val="27"/>
           <w:szCs w:val="27"/>
@@ -146,6 +343,144 @@
           <w:szCs w:val="27"/>
         </w:rPr>
         <w:t>The Vertical Layout Group component places its child layout elements on top of each other. Their heights are determined by their respective minimum, preferred and flexible heights according to the following model:</w:t>
+      </w:r>
+    </w:p>
+    <w:p>
+      <w:pPr>
+        <w:shd w:val="clear" w:color="auto" w:fill="F7F8FA"/>
+        <w:spacing w:after="0" w:line="420" w:lineRule="atLeast"/>
+        <w:rPr>
+          <w:rFonts w:ascii="Roboto-Light" w:hAnsi="Roboto-Light" w:cs="Times New Roman" w:hint="eastAsia"/>
+          <w:color w:val="666666"/>
+          <w:sz w:val="27"/>
+          <w:szCs w:val="27"/>
+        </w:rPr>
+      </w:pPr>
+      <w:r>
+        <w:rPr>
+          <w:rFonts w:ascii="Roboto-Light" w:hAnsi="Roboto-Light" w:cs="Times New Roman" w:hint="eastAsia"/>
+          <w:color w:val="666666"/>
+          <w:sz w:val="27"/>
+          <w:szCs w:val="27"/>
+        </w:rPr>
+        <w:t>垂直</w:t>
+      </w:r>
+      <w:r>
+        <w:rPr>
+          <w:rFonts w:ascii="Roboto-Light" w:hAnsi="Roboto-Light" w:cs="Times New Roman" w:hint="eastAsia"/>
+          <w:color w:val="666666"/>
+          <w:sz w:val="27"/>
+          <w:szCs w:val="27"/>
+        </w:rPr>
+        <w:t>布局</w:t>
+      </w:r>
+      <w:r>
+        <w:rPr>
+          <w:rFonts w:ascii="Roboto-Light" w:hAnsi="Roboto-Light" w:cs="Times New Roman" w:hint="eastAsia"/>
+          <w:color w:val="666666"/>
+          <w:sz w:val="27"/>
+          <w:szCs w:val="27"/>
+        </w:rPr>
+        <w:t>组</w:t>
+      </w:r>
+      <w:r>
+        <w:rPr>
+          <w:rFonts w:ascii="Roboto-Light" w:hAnsi="Roboto-Light" w:cs="Times New Roman" w:hint="eastAsia"/>
+          <w:color w:val="666666"/>
+          <w:sz w:val="27"/>
+          <w:szCs w:val="27"/>
+        </w:rPr>
+        <w:t>的</w:t>
+      </w:r>
+      <w:r>
+        <w:rPr>
+          <w:rFonts w:ascii="Roboto-Light" w:hAnsi="Roboto-Light" w:cs="Times New Roman" w:hint="eastAsia"/>
+          <w:color w:val="666666"/>
+          <w:sz w:val="27"/>
+          <w:szCs w:val="27"/>
+        </w:rPr>
+        <w:t>组件</w:t>
+      </w:r>
+      <w:r>
+        <w:rPr>
+          <w:rFonts w:ascii="Roboto-Light" w:hAnsi="Roboto-Light" w:cs="Times New Roman" w:hint="eastAsia"/>
+          <w:color w:val="666666"/>
+          <w:sz w:val="27"/>
+          <w:szCs w:val="27"/>
+        </w:rPr>
+        <w:t>放置在</w:t>
+      </w:r>
+      <w:r>
+        <w:rPr>
+          <w:rFonts w:ascii="Roboto-Light" w:hAnsi="Roboto-Light" w:cs="Times New Roman" w:hint="eastAsia"/>
+          <w:color w:val="666666"/>
+          <w:sz w:val="27"/>
+          <w:szCs w:val="27"/>
+        </w:rPr>
+        <w:t>每个</w:t>
+      </w:r>
+      <w:r>
+        <w:rPr>
+          <w:rFonts w:ascii="Roboto-Light" w:hAnsi="Roboto-Light" w:cs="Times New Roman" w:hint="eastAsia"/>
+          <w:color w:val="666666"/>
+          <w:sz w:val="27"/>
+          <w:szCs w:val="27"/>
+        </w:rPr>
+        <w:t>子节点</w:t>
+      </w:r>
+      <w:r>
+        <w:rPr>
+          <w:rFonts w:ascii="Roboto-Light" w:hAnsi="Roboto-Light" w:cs="Times New Roman" w:hint="eastAsia"/>
+          <w:color w:val="666666"/>
+          <w:sz w:val="27"/>
+          <w:szCs w:val="27"/>
+        </w:rPr>
+        <w:t>分布</w:t>
+      </w:r>
+      <w:r>
+        <w:rPr>
+          <w:rFonts w:ascii="Roboto-Light" w:hAnsi="Roboto-Light" w:cs="Times New Roman" w:hint="eastAsia"/>
+          <w:color w:val="666666"/>
+          <w:sz w:val="27"/>
+          <w:szCs w:val="27"/>
+        </w:rPr>
+        <w:t>元素</w:t>
+      </w:r>
+      <w:r>
+        <w:rPr>
+          <w:rFonts w:ascii="Roboto-Light" w:hAnsi="Roboto-Light" w:cs="Times New Roman" w:hint="eastAsia"/>
+          <w:color w:val="666666"/>
+          <w:sz w:val="27"/>
+          <w:szCs w:val="27"/>
+        </w:rPr>
+        <w:t>的顶部。</w:t>
+      </w:r>
+      <w:r>
+        <w:rPr>
+          <w:rFonts w:ascii="Roboto-Light" w:hAnsi="Roboto-Light" w:cs="Times New Roman" w:hint="eastAsia"/>
+          <w:color w:val="666666"/>
+          <w:sz w:val="27"/>
+          <w:szCs w:val="27"/>
+        </w:rPr>
+        <w:t>他们的高度决定他们各自的最小值，</w:t>
+      </w:r>
+      <w:r>
+        <w:rPr>
+          <w:rFonts w:ascii="Roboto-Light" w:hAnsi="Roboto-Light" w:cs="Times New Roman" w:hint="eastAsia"/>
+          <w:color w:val="666666"/>
+          <w:sz w:val="27"/>
+          <w:szCs w:val="27"/>
+        </w:rPr>
+        <w:t>优选</w:t>
+      </w:r>
+      <w:r>
+        <w:rPr>
+          <w:rFonts w:ascii="Roboto-Light" w:hAnsi="Roboto-Light" w:cs="Times New Roman" w:hint="eastAsia"/>
+          <w:color w:val="666666"/>
+          <w:sz w:val="27"/>
+          <w:szCs w:val="27"/>
+        </w:rPr>
+        <w:t>和灵活高度依照下面的模式：</w:t>
       </w:r>
     </w:p>
     <w:p>
@@ -158,7 +493,7 @@
         <w:spacing w:after="0" w:line="240" w:lineRule="auto"/>
         <w:ind w:left="0"/>
         <w:rPr>
-          <w:rFonts w:ascii="Roboto-Light" w:eastAsia="Times New Roman" w:hAnsi="Roboto-Light" w:cs="Times New Roman"/>
+          <w:rFonts w:ascii="Roboto-Light" w:eastAsia="Times New Roman" w:hAnsi="Roboto-Light" w:cs="Times New Roman" w:hint="eastAsia"/>
           <w:color w:val="666666"/>
           <w:sz w:val="27"/>
           <w:szCs w:val="27"/>
@@ -192,12 +527,39 @@
       </w:pPr>
       <w:r>
         <w:rPr>
-          <w:rFonts w:ascii="Roboto-Light" w:eastAsia="Times New Roman" w:hAnsi="Roboto-Light" w:cs="Times New Roman"/>
-          <w:color w:val="666666"/>
-          <w:sz w:val="27"/>
-          <w:szCs w:val="27"/>
-        </w:rPr>
-        <w:t>The preferred heights of all the child layout elements are added together as well as the spacing between them is added. As a result you will get the preferred height of the Vertical Layout Group.</w:t>
+          <w:rFonts w:ascii="Roboto-Light" w:hAnsi="Roboto-Light" w:cs="Times New Roman" w:hint="eastAsia"/>
+          <w:color w:val="666666"/>
+          <w:sz w:val="27"/>
+          <w:szCs w:val="27"/>
+        </w:rPr>
+        <w:t>所有子节点布局元素的最小高度是加起来的，并且她们</w:t>
+      </w:r>
+      <w:r>
+        <w:rPr>
+          <w:rFonts w:ascii="Roboto-Light" w:hAnsi="Roboto-Light" w:cs="Times New Roman" w:hint="eastAsia"/>
+          <w:color w:val="666666"/>
+          <w:sz w:val="27"/>
+          <w:szCs w:val="27"/>
+        </w:rPr>
+        <w:t>之间空间</w:t>
+      </w:r>
+      <w:r>
+        <w:rPr>
+          <w:rFonts w:ascii="Roboto-Light" w:hAnsi="Roboto-Light" w:cs="Times New Roman" w:hint="eastAsia"/>
+          <w:color w:val="666666"/>
+          <w:sz w:val="27"/>
+          <w:szCs w:val="27"/>
+        </w:rPr>
+        <w:t>也是加起来的。</w:t>
+      </w:r>
+      <w:r>
+        <w:rPr>
+          <w:rFonts w:ascii="Roboto-Light" w:hAnsi="Roboto-Light" w:cs="Times New Roman" w:hint="eastAsia"/>
+          <w:color w:val="666666"/>
+          <w:sz w:val="27"/>
+          <w:szCs w:val="27"/>
+        </w:rPr>
+        <w:t>结果就是垂直布局组的最小高度。</w:t>
       </w:r>
     </w:p>
     <w:p>
@@ -210,20 +572,20 @@
         <w:spacing w:after="0" w:line="240" w:lineRule="auto"/>
         <w:ind w:left="0"/>
         <w:rPr>
-          <w:rFonts w:ascii="Roboto-Light" w:eastAsia="Times New Roman" w:hAnsi="Roboto-Light" w:cs="Times New Roman"/>
-          <w:color w:val="666666"/>
-          <w:sz w:val="27"/>
-          <w:szCs w:val="27"/>
-        </w:rPr>
-      </w:pPr>
-      <w:r>
-        <w:rPr>
-          <w:rFonts w:ascii="Roboto-Light" w:eastAsia="Times New Roman" w:hAnsi="Roboto-Light" w:cs="Times New Roman"/>
-          <w:color w:val="666666"/>
-          <w:sz w:val="27"/>
-          <w:szCs w:val="27"/>
-        </w:rPr>
-        <w:t>If the Vertical Layout Group is at its minimum height or smaller, all the child layout elements will also have their minimum height.</w:t>
+          <w:rFonts w:ascii="Roboto-Light" w:eastAsia="Times New Roman" w:hAnsi="Roboto-Light" w:cs="Times New Roman" w:hint="eastAsia"/>
+          <w:color w:val="666666"/>
+          <w:sz w:val="27"/>
+          <w:szCs w:val="27"/>
+        </w:rPr>
+      </w:pPr>
+      <w:r>
+        <w:rPr>
+          <w:rFonts w:ascii="Roboto-Light" w:eastAsia="Times New Roman" w:hAnsi="Roboto-Light" w:cs="Times New Roman"/>
+          <w:color w:val="666666"/>
+          <w:sz w:val="27"/>
+          <w:szCs w:val="27"/>
+        </w:rPr>
+        <w:t>The preferred heights of all the child layout elements are added together as well as the spacing between them is added. As a result you will get the preferred height of the Vertical Layout Group.</w:t>
       </w:r>
     </w:p>
     <w:p>
@@ -242,14 +604,64 @@
           <w:szCs w:val="27"/>
         </w:rPr>
       </w:pPr>
-      <w:r>
-        <w:rPr>
-          <w:rFonts w:ascii="Roboto-Light" w:eastAsia="Times New Roman" w:hAnsi="Roboto-Light" w:cs="Times New Roman"/>
-          <w:color w:val="666666"/>
-          <w:sz w:val="27"/>
-          <w:szCs w:val="27"/>
-        </w:rPr>
-        <w:t>The closer the Vertical Layout group is to its preferred height, the closer each child layout will get to their preferred heights.</w:t>
+      <w:proofErr w:type="spellStart"/>
+      <w:r>
+        <w:rPr>
+          <w:rFonts w:ascii="Roboto-Light" w:eastAsia="Times New Roman" w:hAnsi="Roboto-Light" w:cs="Times New Roman"/>
+          <w:color w:val="666666"/>
+          <w:sz w:val="27"/>
+          <w:szCs w:val="27"/>
+        </w:rPr>
+        <w:lastRenderedPageBreak/>
+        <w:t>所有子节点布局元素的</w:t>
+      </w:r>
+      <w:proofErr w:type="spellEnd"/>
+      <w:r>
+        <w:rPr>
+          <w:rFonts w:ascii="Roboto-Light" w:hAnsi="Roboto-Light" w:cs="Times New Roman" w:hint="eastAsia"/>
+          <w:color w:val="666666"/>
+          <w:sz w:val="27"/>
+          <w:szCs w:val="27"/>
+        </w:rPr>
+        <w:t>优选</w:t>
+      </w:r>
+      <w:proofErr w:type="spellStart"/>
+      <w:r>
+        <w:rPr>
+          <w:rFonts w:ascii="Roboto-Light" w:eastAsia="Times New Roman" w:hAnsi="Roboto-Light" w:cs="Times New Roman"/>
+          <w:color w:val="666666"/>
+          <w:sz w:val="27"/>
+          <w:szCs w:val="27"/>
+        </w:rPr>
+        <w:t>高度加起来和他们之间的空间加起来是一样的。所以结果你会得到这个垂直布局组的</w:t>
+      </w:r>
+      <w:r>
+        <w:rPr>
+          <w:rFonts w:ascii="Roboto-Light" w:eastAsia="Times New Roman" w:hAnsi="Roboto-Light" w:cs="Times New Roman"/>
+          <w:color w:val="666666"/>
+          <w:sz w:val="27"/>
+          <w:szCs w:val="27"/>
+        </w:rPr>
+        <w:t>优选</w:t>
+      </w:r>
+      <w:r>
+        <w:rPr>
+          <w:rFonts w:ascii="Roboto-Light" w:eastAsia="Times New Roman" w:hAnsi="Roboto-Light" w:cs="Times New Roman"/>
+          <w:color w:val="666666"/>
+          <w:sz w:val="27"/>
+          <w:szCs w:val="27"/>
+        </w:rPr>
+        <w:t>高度</w:t>
+      </w:r>
+      <w:proofErr w:type="spellEnd"/>
+      <w:r>
+        <w:rPr>
+          <w:rFonts w:ascii="Roboto-Light" w:eastAsia="Times New Roman" w:hAnsi="Roboto-Light" w:cs="Times New Roman"/>
+          <w:color w:val="666666"/>
+          <w:sz w:val="27"/>
+          <w:szCs w:val="27"/>
+        </w:rPr>
+        <w:t>。</w:t>
       </w:r>
     </w:p>
     <w:p>
@@ -262,6 +674,110 @@
         <w:spacing w:after="0" w:line="240" w:lineRule="auto"/>
         <w:ind w:left="0"/>
         <w:rPr>
+          <w:rFonts w:ascii="Roboto-Light" w:eastAsia="Times New Roman" w:hAnsi="Roboto-Light" w:cs="Times New Roman" w:hint="eastAsia"/>
+          <w:color w:val="666666"/>
+          <w:sz w:val="27"/>
+          <w:szCs w:val="27"/>
+        </w:rPr>
+      </w:pPr>
+      <w:r>
+        <w:rPr>
+          <w:rFonts w:ascii="Roboto-Light" w:eastAsia="Times New Roman" w:hAnsi="Roboto-Light" w:cs="Times New Roman"/>
+          <w:color w:val="666666"/>
+          <w:sz w:val="27"/>
+          <w:szCs w:val="27"/>
+        </w:rPr>
+        <w:t>If the Vertical Layout Group is at its minimum height or smaller, all the child layout elements will also have their minimum height.</w:t>
+      </w:r>
+    </w:p>
+    <w:p>
+      <w:pPr>
+        <w:numPr>
+          <w:ilvl w:val="0"/>
+          <w:numId w:val="1"/>
+        </w:numPr>
+        <w:shd w:val="clear" w:color="auto" w:fill="F7F8FA"/>
+        <w:spacing w:after="0" w:line="240" w:lineRule="auto"/>
+        <w:ind w:left="0"/>
+        <w:rPr>
+          <w:rFonts w:ascii="Roboto-Light" w:eastAsia="Times New Roman" w:hAnsi="Roboto-Light" w:cs="Times New Roman"/>
+          <w:color w:val="666666"/>
+          <w:sz w:val="27"/>
+          <w:szCs w:val="27"/>
+        </w:rPr>
+      </w:pPr>
+      <w:r>
+        <w:rPr>
+          <w:rFonts w:ascii="Roboto-Light" w:hAnsi="Roboto-Light" w:cs="Times New Roman" w:hint="eastAsia"/>
+          <w:color w:val="666666"/>
+          <w:sz w:val="27"/>
+          <w:szCs w:val="27"/>
+        </w:rPr>
+        <w:t>如果垂直布局组是在最小高度或更小，所有子节点布局元素也会有他们的最小高度。</w:t>
+      </w:r>
+    </w:p>
+    <w:p>
+      <w:pPr>
+        <w:numPr>
+          <w:ilvl w:val="0"/>
+          <w:numId w:val="1"/>
+        </w:numPr>
+        <w:shd w:val="clear" w:color="auto" w:fill="F7F8FA"/>
+        <w:spacing w:after="0" w:line="240" w:lineRule="auto"/>
+        <w:ind w:left="0"/>
+        <w:rPr>
+          <w:rFonts w:ascii="Roboto-Light" w:eastAsia="Times New Roman" w:hAnsi="Roboto-Light" w:cs="Times New Roman" w:hint="eastAsia"/>
+          <w:color w:val="666666"/>
+          <w:sz w:val="27"/>
+          <w:szCs w:val="27"/>
+        </w:rPr>
+      </w:pPr>
+      <w:r>
+        <w:rPr>
+          <w:rFonts w:ascii="Roboto-Light" w:eastAsia="Times New Roman" w:hAnsi="Roboto-Light" w:cs="Times New Roman"/>
+          <w:color w:val="666666"/>
+          <w:sz w:val="27"/>
+          <w:szCs w:val="27"/>
+        </w:rPr>
+        <w:t>The closer the Vertical Layout group is to its preferred height, the closer each child layout will get to their preferred heights.</w:t>
+      </w:r>
+    </w:p>
+    <w:p>
+      <w:pPr>
+        <w:numPr>
+          <w:ilvl w:val="0"/>
+          <w:numId w:val="1"/>
+        </w:numPr>
+        <w:shd w:val="clear" w:color="auto" w:fill="F7F8FA"/>
+        <w:spacing w:after="0" w:line="240" w:lineRule="auto"/>
+        <w:ind w:left="0"/>
+        <w:rPr>
+          <w:rFonts w:ascii="Roboto-Light" w:eastAsia="Times New Roman" w:hAnsi="Roboto-Light" w:cs="Times New Roman"/>
+          <w:color w:val="666666"/>
+          <w:sz w:val="27"/>
+          <w:szCs w:val="27"/>
+        </w:rPr>
+      </w:pPr>
+      <w:r>
+        <w:rPr>
+          <w:rFonts w:ascii="Roboto-Light" w:hAnsi="Roboto-Light" w:cs="Times New Roman" w:hint="eastAsia"/>
+          <w:color w:val="666666"/>
+          <w:sz w:val="27"/>
+          <w:szCs w:val="27"/>
+        </w:rPr>
+        <w:t>垂直布局组最后的元素就是它的优选高度，最后的每个子节点会得到他们的优选高度。</w:t>
+      </w:r>
+    </w:p>
+    <w:p>
+      <w:pPr>
+        <w:numPr>
+          <w:ilvl w:val="0"/>
+          <w:numId w:val="1"/>
+        </w:numPr>
+        <w:shd w:val="clear" w:color="auto" w:fill="F7F8FA"/>
+        <w:spacing w:after="0" w:line="240" w:lineRule="auto"/>
+        <w:ind w:left="0"/>
+        <w:rPr>
           <w:rFonts w:ascii="Roboto-Light" w:eastAsia="Times New Roman" w:hAnsi="Roboto-Light" w:cs="Times New Roman"/>
           <w:color w:val="666666"/>
           <w:sz w:val="27"/>
@@ -283,7 +799,7 @@
         <w:shd w:val="clear" w:color="auto" w:fill="F7F8FA"/>
         <w:spacing w:after="0" w:line="420" w:lineRule="atLeast"/>
         <w:rPr>
-          <w:rFonts w:ascii="Roboto-Light" w:eastAsia="Times New Roman" w:hAnsi="Roboto-Light" w:cs="Times New Roman"/>
+          <w:rFonts w:ascii="Roboto-Light" w:hAnsi="Roboto-Light" w:cs="Times New Roman" w:hint="eastAsia"/>
           <w:color w:val="666666"/>
           <w:sz w:val="27"/>
           <w:szCs w:val="27"/>
@@ -297,6 +813,81 @@
           <w:szCs w:val="27"/>
         </w:rPr>
         <w:t>Here I have taken a resolution independent example using vertical layout.</w:t>
+      </w:r>
+    </w:p>
+    <w:p>
+      <w:pPr>
+        <w:shd w:val="clear" w:color="auto" w:fill="F7F8FA"/>
+        <w:spacing w:after="0" w:line="420" w:lineRule="atLeast"/>
+        <w:rPr>
+          <w:rFonts w:ascii="Roboto-Light" w:hAnsi="Roboto-Light" w:cs="Times New Roman" w:hint="eastAsia"/>
+          <w:color w:val="666666"/>
+          <w:sz w:val="27"/>
+          <w:szCs w:val="27"/>
+        </w:rPr>
+      </w:pPr>
+      <w:r>
+        <w:rPr>
+          <w:rFonts w:ascii="Roboto-Light" w:hAnsi="Roboto-Light" w:cs="Times New Roman" w:hint="eastAsia"/>
+          <w:color w:val="666666"/>
+          <w:sz w:val="27"/>
+          <w:szCs w:val="27"/>
+        </w:rPr>
+        <w:t>如果</w:t>
+      </w:r>
+      <w:r>
+        <w:rPr>
+          <w:rFonts w:ascii="Roboto-Light" w:hAnsi="Roboto-Light" w:cs="Times New Roman" w:hint="eastAsia"/>
+          <w:color w:val="666666"/>
+          <w:sz w:val="27"/>
+          <w:szCs w:val="27"/>
+        </w:rPr>
+        <w:t>垂直分布组比优选高度更高，它会分配另外有效的空间适应子节点布局元素</w:t>
+      </w:r>
+      <w:r>
+        <w:rPr>
+          <w:rFonts w:ascii="Roboto-Light" w:hAnsi="Roboto-Light" w:cs="Times New Roman" w:hint="eastAsia"/>
+          <w:color w:val="666666"/>
+          <w:sz w:val="27"/>
+          <w:szCs w:val="27"/>
+        </w:rPr>
+        <w:t>已</w:t>
+      </w:r>
+      <w:r>
+        <w:rPr>
+          <w:rFonts w:ascii="Roboto-Light" w:hAnsi="Roboto-Light" w:cs="Times New Roman" w:hint="eastAsia"/>
+          <w:color w:val="666666"/>
+          <w:sz w:val="27"/>
+          <w:szCs w:val="27"/>
+        </w:rPr>
+        <w:t>符合</w:t>
+      </w:r>
+      <w:r>
+        <w:rPr>
+          <w:rFonts w:ascii="Roboto-Light" w:hAnsi="Roboto-Light" w:cs="Times New Roman" w:hint="eastAsia"/>
+          <w:color w:val="666666"/>
+          <w:sz w:val="27"/>
+          <w:szCs w:val="27"/>
+        </w:rPr>
+        <w:t>他们的</w:t>
+      </w:r>
+      <w:r>
+        <w:rPr>
+          <w:rFonts w:ascii="Roboto-Light" w:hAnsi="Roboto-Light" w:cs="Times New Roman" w:hint="eastAsia"/>
+          <w:color w:val="666666"/>
+          <w:sz w:val="27"/>
+          <w:szCs w:val="27"/>
+        </w:rPr>
+        <w:t>各自</w:t>
+      </w:r>
+      <w:r>
+        <w:rPr>
+          <w:rFonts w:ascii="Roboto-Light" w:hAnsi="Roboto-Light" w:cs="Times New Roman" w:hint="eastAsia"/>
+          <w:color w:val="666666"/>
+          <w:sz w:val="27"/>
+          <w:szCs w:val="27"/>
+        </w:rPr>
+        <w:t>的灵活高度。</w:t>
       </w:r>
     </w:p>
     <w:p>
@@ -386,7 +977,6 @@
           <w:sz w:val="27"/>
           <w:szCs w:val="27"/>
         </w:rPr>
-        <w:lastRenderedPageBreak/>
         <w:t> </w:t>
       </w:r>
     </w:p>
@@ -396,7 +986,7 @@
         <w:spacing w:beforeAutospacing="1" w:after="0" w:afterAutospacing="1" w:line="675" w:lineRule="atLeast"/>
         <w:outlineLvl w:val="1"/>
         <w:rPr>
-          <w:rFonts w:ascii="Roboto-Light" w:eastAsia="Times New Roman" w:hAnsi="Roboto-Light" w:cs="Times New Roman"/>
+          <w:rFonts w:ascii="Roboto-Light" w:hAnsi="Roboto-Light" w:cs="Times New Roman" w:hint="eastAsia"/>
           <w:color w:val="039BE5"/>
           <w:sz w:val="60"/>
           <w:szCs w:val="60"/>
@@ -415,9 +1005,31 @@
     <w:p>
       <w:pPr>
         <w:shd w:val="clear" w:color="auto" w:fill="F7F8FA"/>
+        <w:spacing w:beforeAutospacing="1" w:after="0" w:afterAutospacing="1" w:line="675" w:lineRule="atLeast"/>
+        <w:outlineLvl w:val="1"/>
+        <w:rPr>
+          <w:rFonts w:ascii="Roboto-Light" w:hAnsi="Roboto-Light" w:cs="Times New Roman" w:hint="eastAsia"/>
+          <w:color w:val="039BE5"/>
+          <w:sz w:val="60"/>
+          <w:szCs w:val="60"/>
+        </w:rPr>
+      </w:pPr>
+      <w:r>
+        <w:rPr>
+          <w:rFonts w:ascii="Roboto-Light" w:hAnsi="Roboto-Light" w:cs="Times New Roman" w:hint="eastAsia"/>
+          <w:color w:val="039BE5"/>
+          <w:sz w:val="60"/>
+          <w:szCs w:val="60"/>
+        </w:rPr>
+        <w:t>第一步，创建面板</w:t>
+      </w:r>
+    </w:p>
+    <w:p>
+      <w:pPr>
+        <w:shd w:val="clear" w:color="auto" w:fill="F7F8FA"/>
         <w:spacing w:after="0" w:line="420" w:lineRule="atLeast"/>
         <w:rPr>
-          <w:rFonts w:ascii="Roboto-Light" w:eastAsia="Times New Roman" w:hAnsi="Roboto-Light" w:cs="Times New Roman"/>
+          <w:rFonts w:ascii="Roboto-Light" w:hAnsi="Roboto-Light" w:cs="Times New Roman" w:hint="eastAsia"/>
           <w:color w:val="666666"/>
           <w:sz w:val="27"/>
           <w:szCs w:val="27"/>
@@ -480,6 +1092,74 @@
         <w:shd w:val="clear" w:color="auto" w:fill="F7F8FA"/>
         <w:spacing w:after="0" w:line="420" w:lineRule="atLeast"/>
         <w:rPr>
+          <w:rFonts w:ascii="Roboto-Light" w:hAnsi="Roboto-Light" w:cs="Times New Roman" w:hint="eastAsia"/>
+          <w:color w:val="666666"/>
+          <w:sz w:val="27"/>
+          <w:szCs w:val="27"/>
+        </w:rPr>
+      </w:pPr>
+      <w:r>
+        <w:rPr>
+          <w:rFonts w:ascii="Roboto-Light" w:hAnsi="Roboto-Light" w:cs="Times New Roman" w:hint="eastAsia"/>
+          <w:color w:val="666666"/>
+          <w:sz w:val="27"/>
+          <w:szCs w:val="27"/>
+        </w:rPr>
+        <w:t>创建面板点击</w:t>
+      </w:r>
+      <w:r>
+        <w:rPr>
+          <w:rFonts w:ascii="Roboto-Light" w:hAnsi="Roboto-Light" w:cs="Times New Roman" w:hint="eastAsia"/>
+          <w:color w:val="666666"/>
+          <w:sz w:val="27"/>
+          <w:szCs w:val="27"/>
+        </w:rPr>
+        <w:t>Create=&gt;UI=&gt;Panel</w:t>
+      </w:r>
+      <w:r>
+        <w:rPr>
+          <w:rFonts w:ascii="Roboto-Light" w:hAnsi="Roboto-Light" w:cs="Times New Roman" w:hint="eastAsia"/>
+          <w:color w:val="666666"/>
+          <w:sz w:val="27"/>
+          <w:szCs w:val="27"/>
+        </w:rPr>
+        <w:t xml:space="preserve"> </w:t>
+      </w:r>
+      <w:r>
+        <w:rPr>
+          <w:rFonts w:ascii="Roboto-Light" w:hAnsi="Roboto-Light" w:cs="Times New Roman" w:hint="eastAsia"/>
+          <w:color w:val="666666"/>
+          <w:sz w:val="27"/>
+          <w:szCs w:val="27"/>
+        </w:rPr>
+        <w:t>并且命名它为</w:t>
+      </w:r>
+      <w:r>
+        <w:rPr>
+          <w:rFonts w:ascii="Roboto-Light" w:hAnsi="Roboto-Light" w:cs="Times New Roman" w:hint="eastAsia"/>
+          <w:color w:val="666666"/>
+          <w:sz w:val="27"/>
+          <w:szCs w:val="27"/>
+        </w:rPr>
+        <w:t xml:space="preserve">Panel - </w:t>
+      </w:r>
+      <w:proofErr w:type="spellStart"/>
+      <w:r>
+        <w:rPr>
+          <w:rFonts w:ascii="Roboto-Light" w:hAnsi="Roboto-Light" w:cs="Times New Roman" w:hint="eastAsia"/>
+          <w:color w:val="666666"/>
+          <w:sz w:val="27"/>
+          <w:szCs w:val="27"/>
+        </w:rPr>
+        <w:t>VerticalLayout</w:t>
+      </w:r>
+      <w:proofErr w:type="spellEnd"/>
+    </w:p>
+    <w:p>
+      <w:pPr>
+        <w:shd w:val="clear" w:color="auto" w:fill="F7F8FA"/>
+        <w:spacing w:after="0" w:line="420" w:lineRule="atLeast"/>
+        <w:rPr>
           <w:rFonts w:ascii="Roboto-Light" w:eastAsia="Times New Roman" w:hAnsi="Roboto-Light" w:cs="Times New Roman"/>
           <w:color w:val="666666"/>
           <w:sz w:val="27"/>
@@ -494,6 +1174,7 @@
           <w:sz w:val="27"/>
           <w:szCs w:val="27"/>
         </w:rPr>
+        <w:lastRenderedPageBreak/>
         <w:drawing>
           <wp:inline distT="0" distB="0" distL="0" distR="0">
             <wp:extent cx="2548255" cy="3108960"/>
@@ -571,7 +1252,7 @@
         <w:spacing w:beforeAutospacing="1" w:after="0" w:afterAutospacing="1" w:line="675" w:lineRule="atLeast"/>
         <w:outlineLvl w:val="1"/>
         <w:rPr>
-          <w:rFonts w:ascii="Roboto-Light" w:eastAsia="Times New Roman" w:hAnsi="Roboto-Light" w:cs="Times New Roman"/>
+          <w:rFonts w:ascii="Roboto-Light" w:hAnsi="Roboto-Light" w:cs="Times New Roman" w:hint="eastAsia"/>
           <w:color w:val="039BE5"/>
           <w:sz w:val="60"/>
           <w:szCs w:val="60"/>
@@ -590,9 +1271,31 @@
     <w:p>
       <w:pPr>
         <w:shd w:val="clear" w:color="auto" w:fill="F7F8FA"/>
+        <w:spacing w:beforeAutospacing="1" w:after="0" w:afterAutospacing="1" w:line="675" w:lineRule="atLeast"/>
+        <w:outlineLvl w:val="1"/>
+        <w:rPr>
+          <w:rFonts w:ascii="Roboto-Light" w:hAnsi="Roboto-Light" w:cs="Times New Roman" w:hint="eastAsia"/>
+          <w:color w:val="039BE5"/>
+          <w:sz w:val="60"/>
+          <w:szCs w:val="60"/>
+        </w:rPr>
+      </w:pPr>
+      <w:r>
+        <w:rPr>
+          <w:rFonts w:ascii="Roboto-Light" w:hAnsi="Roboto-Light" w:cs="Times New Roman" w:hint="eastAsia"/>
+          <w:color w:val="039BE5"/>
+          <w:sz w:val="60"/>
+          <w:szCs w:val="60"/>
+        </w:rPr>
+        <w:t>第二步，创建更多面板</w:t>
+      </w:r>
+    </w:p>
+    <w:p>
+      <w:pPr>
+        <w:shd w:val="clear" w:color="auto" w:fill="F7F8FA"/>
         <w:spacing w:after="0" w:line="420" w:lineRule="atLeast"/>
         <w:rPr>
-          <w:rFonts w:ascii="Roboto-Light" w:eastAsia="Times New Roman" w:hAnsi="Roboto-Light" w:cs="Times New Roman"/>
+          <w:rFonts w:ascii="Roboto-Light" w:hAnsi="Roboto-Light" w:cs="Times New Roman" w:hint="eastAsia"/>
           <w:color w:val="666666"/>
           <w:sz w:val="27"/>
           <w:szCs w:val="27"/>
@@ -606,6 +1309,36 @@
           <w:szCs w:val="27"/>
         </w:rPr>
         <w:t>Under the Vertical Layout Panel and name it to Panel - Item Container</w:t>
+      </w:r>
+    </w:p>
+    <w:p>
+      <w:pPr>
+        <w:shd w:val="clear" w:color="auto" w:fill="F7F8FA"/>
+        <w:spacing w:after="0" w:line="420" w:lineRule="atLeast"/>
+        <w:rPr>
+          <w:rFonts w:ascii="Roboto-Light" w:hAnsi="Roboto-Light" w:cs="Times New Roman" w:hint="eastAsia"/>
+          <w:color w:val="666666"/>
+          <w:sz w:val="27"/>
+          <w:szCs w:val="27"/>
+        </w:rPr>
+      </w:pPr>
+      <w:r>
+        <w:rPr>
+          <w:rFonts w:ascii="Roboto-Light" w:hAnsi="Roboto-Light" w:cs="Times New Roman" w:hint="eastAsia"/>
+          <w:color w:val="666666"/>
+          <w:sz w:val="27"/>
+          <w:szCs w:val="27"/>
+        </w:rPr>
+        <w:t>放在垂直布局面板下面并命名为</w:t>
+      </w:r>
+      <w:r>
+        <w:rPr>
+          <w:rFonts w:ascii="Roboto-Light" w:eastAsia="Times New Roman" w:hAnsi="Roboto-Light" w:cs="Times New Roman"/>
+          <w:color w:val="666666"/>
+          <w:sz w:val="27"/>
+          <w:szCs w:val="27"/>
+        </w:rPr>
+        <w:t>Panel - Item Container</w:t>
       </w:r>
     </w:p>
     <w:p>
@@ -704,7 +1437,7 @@
         <w:spacing w:beforeAutospacing="1" w:after="0" w:afterAutospacing="1" w:line="675" w:lineRule="atLeast"/>
         <w:outlineLvl w:val="1"/>
         <w:rPr>
-          <w:rFonts w:ascii="Roboto-Light" w:eastAsia="Times New Roman" w:hAnsi="Roboto-Light" w:cs="Times New Roman"/>
+          <w:rFonts w:ascii="Roboto-Light" w:hAnsi="Roboto-Light" w:cs="Times New Roman" w:hint="eastAsia"/>
           <w:color w:val="039BE5"/>
           <w:sz w:val="60"/>
           <w:szCs w:val="60"/>
@@ -717,8 +1450,48 @@
           <w:sz w:val="60"/>
           <w:szCs w:val="60"/>
         </w:rPr>
+        <w:t>Step 3 Create Panel item under the Panel</w:t>
+      </w:r>
+    </w:p>
+    <w:p>
+      <w:pPr>
+        <w:shd w:val="clear" w:color="auto" w:fill="F7F8FA"/>
+        <w:spacing w:beforeAutospacing="1" w:after="0" w:afterAutospacing="1" w:line="675" w:lineRule="atLeast"/>
+        <w:outlineLvl w:val="1"/>
+        <w:rPr>
+          <w:rFonts w:ascii="Roboto-Light" w:hAnsi="Roboto-Light" w:cs="Times New Roman" w:hint="eastAsia"/>
+          <w:color w:val="039BE5"/>
+          <w:sz w:val="60"/>
+          <w:szCs w:val="60"/>
+        </w:rPr>
+      </w:pPr>
+      <w:r>
+        <w:rPr>
+          <w:rFonts w:ascii="Roboto-Light" w:hAnsi="Roboto-Light" w:cs="Times New Roman" w:hint="eastAsia"/>
+          <w:color w:val="039BE5"/>
+          <w:sz w:val="60"/>
+          <w:szCs w:val="60"/>
+        </w:rPr>
         <w:lastRenderedPageBreak/>
-        <w:t>Step 3 Create Panel item under the Panel</w:t>
+        <w:t>第三步，在面板下创建面板</w:t>
+      </w:r>
+      <w:r>
+        <w:rPr>
+          <w:rFonts w:ascii="Roboto-Light" w:hAnsi="Roboto-Light" w:cs="Times New Roman" w:hint="eastAsia"/>
+          <w:color w:val="039BE5"/>
+          <w:sz w:val="60"/>
+          <w:szCs w:val="60"/>
+        </w:rPr>
+        <w:t>节点</w:t>
+      </w:r>
+      <w:r>
+        <w:rPr>
+          <w:rFonts w:ascii="Roboto-Light" w:hAnsi="Roboto-Light" w:cs="Times New Roman" w:hint="eastAsia"/>
+          <w:color w:val="039BE5"/>
+          <w:sz w:val="60"/>
+          <w:szCs w:val="60"/>
+        </w:rPr>
+        <w:t>项</w:t>
       </w:r>
     </w:p>
     <w:p>
@@ -726,7 +1499,7 @@
         <w:shd w:val="clear" w:color="auto" w:fill="F7F8FA"/>
         <w:spacing w:after="0" w:line="420" w:lineRule="atLeast"/>
         <w:rPr>
-          <w:rFonts w:ascii="Roboto-Light" w:eastAsia="Times New Roman" w:hAnsi="Roboto-Light" w:cs="Times New Roman"/>
+          <w:rFonts w:ascii="Roboto-Light" w:hAnsi="Roboto-Light" w:cs="Times New Roman" w:hint="eastAsia"/>
           <w:color w:val="666666"/>
           <w:sz w:val="27"/>
           <w:szCs w:val="27"/>
@@ -741,6 +1514,96 @@
         </w:rPr>
         <w:t>Item Container and add some buttons and text in the panel.</w:t>
       </w:r>
+    </w:p>
+    <w:p>
+      <w:pPr>
+        <w:shd w:val="clear" w:color="auto" w:fill="F7F8FA"/>
+        <w:spacing w:after="0" w:line="420" w:lineRule="atLeast"/>
+        <w:rPr>
+          <w:rFonts w:ascii="Roboto-Light" w:hAnsi="Roboto-Light" w:cs="Times New Roman" w:hint="eastAsia"/>
+          <w:color w:val="666666"/>
+          <w:sz w:val="27"/>
+          <w:szCs w:val="27"/>
+        </w:rPr>
+      </w:pPr>
+      <w:r>
+        <w:rPr>
+          <w:rFonts w:ascii="Roboto-Light" w:hAnsi="Roboto-Light" w:cs="Times New Roman" w:hint="eastAsia"/>
+          <w:color w:val="666666"/>
+          <w:sz w:val="27"/>
+          <w:szCs w:val="27"/>
+        </w:rPr>
+        <w:t>加</w:t>
+      </w:r>
+      <w:r>
+        <w:rPr>
+          <w:rFonts w:ascii="Roboto-Light" w:hAnsi="Roboto-Light" w:cs="Times New Roman" w:hint="eastAsia"/>
+          <w:color w:val="666666"/>
+          <w:sz w:val="27"/>
+          <w:szCs w:val="27"/>
+        </w:rPr>
+        <w:t>节点</w:t>
+      </w:r>
+      <w:r>
+        <w:rPr>
+          <w:rFonts w:ascii="Roboto-Light" w:hAnsi="Roboto-Light" w:cs="Times New Roman" w:hint="eastAsia"/>
+          <w:color w:val="666666"/>
+          <w:sz w:val="27"/>
+          <w:szCs w:val="27"/>
+        </w:rPr>
+        <w:t>容器</w:t>
+      </w:r>
+      <w:r>
+        <w:rPr>
+          <w:rFonts w:ascii="Roboto-Light" w:hAnsi="Roboto-Light" w:cs="Times New Roman" w:hint="eastAsia"/>
+          <w:color w:val="666666"/>
+          <w:sz w:val="27"/>
+          <w:szCs w:val="27"/>
+        </w:rPr>
+        <w:t>并加</w:t>
+      </w:r>
+      <w:r>
+        <w:rPr>
+          <w:rFonts w:ascii="Roboto-Light" w:hAnsi="Roboto-Light" w:cs="Times New Roman" w:hint="eastAsia"/>
+          <w:color w:val="666666"/>
+          <w:sz w:val="27"/>
+          <w:szCs w:val="27"/>
+        </w:rPr>
+        <w:t>一些</w:t>
+      </w:r>
+      <w:r>
+        <w:rPr>
+          <w:rFonts w:ascii="Roboto-Light" w:hAnsi="Roboto-Light" w:cs="Times New Roman" w:hint="eastAsia"/>
+          <w:color w:val="666666"/>
+          <w:sz w:val="27"/>
+          <w:szCs w:val="27"/>
+        </w:rPr>
+        <w:t>按钮和文本在面板上。</w:t>
+      </w:r>
+    </w:p>
+    <w:p>
+      <w:pPr>
+        <w:shd w:val="clear" w:color="auto" w:fill="F7F8FA"/>
+        <w:spacing w:after="0" w:line="420" w:lineRule="atLeast"/>
+        <w:rPr>
+          <w:rFonts w:ascii="Roboto-Light" w:hAnsi="Roboto-Light" w:cs="Times New Roman" w:hint="eastAsia"/>
+          <w:color w:val="666666"/>
+          <w:sz w:val="27"/>
+          <w:szCs w:val="27"/>
+        </w:rPr>
+      </w:pPr>
+    </w:p>
+    <w:p>
+      <w:pPr>
+        <w:shd w:val="clear" w:color="auto" w:fill="F7F8FA"/>
+        <w:spacing w:after="0" w:line="420" w:lineRule="atLeast"/>
+        <w:rPr>
+          <w:rFonts w:ascii="Roboto-Light" w:hAnsi="Roboto-Light" w:cs="Times New Roman" w:hint="eastAsia"/>
+          <w:color w:val="666666"/>
+          <w:sz w:val="27"/>
+          <w:szCs w:val="27"/>
+        </w:rPr>
+      </w:pPr>
     </w:p>
     <w:p>
       <w:pPr>
@@ -838,7 +1701,7 @@
         <w:spacing w:beforeAutospacing="1" w:after="0" w:afterAutospacing="1" w:line="675" w:lineRule="atLeast"/>
         <w:outlineLvl w:val="1"/>
         <w:rPr>
-          <w:rFonts w:ascii="Roboto-Light" w:eastAsia="Times New Roman" w:hAnsi="Roboto-Light" w:cs="Times New Roman"/>
+          <w:rFonts w:ascii="Roboto-Light" w:hAnsi="Roboto-Light" w:cs="Times New Roman" w:hint="eastAsia"/>
           <w:color w:val="039BE5"/>
           <w:sz w:val="60"/>
           <w:szCs w:val="60"/>
@@ -852,6 +1715,37 @@
           <w:szCs w:val="60"/>
         </w:rPr>
         <w:t>Step 4 Duplicate the Panel Items</w:t>
+      </w:r>
+    </w:p>
+    <w:p>
+      <w:pPr>
+        <w:shd w:val="clear" w:color="auto" w:fill="F7F8FA"/>
+        <w:spacing w:beforeAutospacing="1" w:after="0" w:afterAutospacing="1" w:line="675" w:lineRule="atLeast"/>
+        <w:outlineLvl w:val="1"/>
+        <w:rPr>
+          <w:rFonts w:ascii="Roboto-Light" w:hAnsi="Roboto-Light" w:cs="Times New Roman" w:hint="eastAsia"/>
+          <w:color w:val="039BE5"/>
+          <w:sz w:val="60"/>
+          <w:szCs w:val="60"/>
+        </w:rPr>
+      </w:pPr>
+      <w:r>
+        <w:rPr>
+          <w:rFonts w:ascii="Roboto-Light" w:hAnsi="Roboto-Light" w:cs="Times New Roman" w:hint="eastAsia"/>
+          <w:color w:val="039BE5"/>
+          <w:sz w:val="60"/>
+          <w:szCs w:val="60"/>
+        </w:rPr>
+        <w:t>第四步，</w:t>
+      </w:r>
+      <w:r>
+        <w:rPr>
+          <w:rFonts w:ascii="Roboto-Light" w:hAnsi="Roboto-Light" w:cs="Times New Roman" w:hint="eastAsia"/>
+          <w:color w:val="039BE5"/>
+          <w:sz w:val="60"/>
+          <w:szCs w:val="60"/>
+        </w:rPr>
+        <w:t>复制面板节点项</w:t>
       </w:r>
     </w:p>
     <w:p>
@@ -950,7 +1844,7 @@
         <w:spacing w:beforeAutospacing="1" w:after="0" w:afterAutospacing="1" w:line="675" w:lineRule="atLeast"/>
         <w:outlineLvl w:val="1"/>
         <w:rPr>
-          <w:rFonts w:ascii="Roboto-Light" w:eastAsia="Times New Roman" w:hAnsi="Roboto-Light" w:cs="Times New Roman"/>
+          <w:rFonts w:ascii="Roboto-Light" w:hAnsi="Roboto-Light" w:cs="Times New Roman" w:hint="eastAsia"/>
           <w:color w:val="039BE5"/>
           <w:sz w:val="60"/>
           <w:szCs w:val="60"/>
@@ -963,6 +1857,7 @@
           <w:sz w:val="60"/>
           <w:szCs w:val="60"/>
         </w:rPr>
+        <w:lastRenderedPageBreak/>
         <w:t>Step 5 </w:t>
       </w:r>
       <w:proofErr w:type="gramStart"/>
@@ -989,23 +1884,101 @@
     <w:p>
       <w:pPr>
         <w:shd w:val="clear" w:color="auto" w:fill="F7F8FA"/>
+        <w:spacing w:beforeAutospacing="1" w:after="0" w:afterAutospacing="1" w:line="675" w:lineRule="atLeast"/>
+        <w:outlineLvl w:val="1"/>
+        <w:rPr>
+          <w:rFonts w:ascii="Roboto-Light" w:hAnsi="Roboto-Light" w:cs="Times New Roman" w:hint="eastAsia"/>
+          <w:color w:val="039BE5"/>
+          <w:sz w:val="60"/>
+          <w:szCs w:val="60"/>
+        </w:rPr>
+      </w:pPr>
+      <w:r>
+        <w:rPr>
+          <w:rFonts w:ascii="Roboto-Light" w:hAnsi="Roboto-Light" w:cs="Times New Roman" w:hint="eastAsia"/>
+          <w:color w:val="039BE5"/>
+          <w:sz w:val="60"/>
+          <w:szCs w:val="60"/>
+        </w:rPr>
+        <w:t>第五步，检查</w:t>
+      </w:r>
+      <w:r>
+        <w:rPr>
+          <w:rFonts w:ascii="Roboto-Light" w:hAnsi="Roboto-Light" w:cs="Times New Roman" w:hint="eastAsia"/>
+          <w:color w:val="039BE5"/>
+          <w:sz w:val="60"/>
+          <w:szCs w:val="60"/>
+        </w:rPr>
+        <w:t>结果</w:t>
+      </w:r>
+    </w:p>
+    <w:p>
+      <w:pPr>
+        <w:shd w:val="clear" w:color="auto" w:fill="F7F8FA"/>
         <w:spacing w:after="0" w:line="420" w:lineRule="atLeast"/>
         <w:rPr>
-          <w:rFonts w:ascii="Roboto-Light" w:eastAsia="Times New Roman" w:hAnsi="Roboto-Light" w:cs="Times New Roman"/>
-          <w:color w:val="666666"/>
-          <w:sz w:val="27"/>
-          <w:szCs w:val="27"/>
-        </w:rPr>
-      </w:pPr>
-      <w:r>
-        <w:rPr>
-          <w:rFonts w:ascii="Roboto-Light" w:eastAsia="Times New Roman" w:hAnsi="Roboto-Light" w:cs="Times New Roman"/>
-          <w:color w:val="666666"/>
-          <w:sz w:val="27"/>
-          <w:szCs w:val="27"/>
-        </w:rPr>
-        <w:lastRenderedPageBreak/>
+          <w:rFonts w:ascii="Roboto-Light" w:hAnsi="Roboto-Light" w:cs="Times New Roman" w:hint="eastAsia"/>
+          <w:color w:val="666666"/>
+          <w:sz w:val="27"/>
+          <w:szCs w:val="27"/>
+        </w:rPr>
+      </w:pPr>
+      <w:r>
+        <w:rPr>
+          <w:rFonts w:ascii="Roboto-Light" w:eastAsia="Times New Roman" w:hAnsi="Roboto-Light" w:cs="Times New Roman"/>
+          <w:color w:val="666666"/>
+          <w:sz w:val="27"/>
+          <w:szCs w:val="27"/>
+        </w:rPr>
         <w:t>Check the output by changing the screen resolutions. Like Bellow is 600 * 1024 resolution output, you can check it in all the resolutions. It will always give the best fit output in every resolution.</w:t>
+      </w:r>
+    </w:p>
+    <w:p>
+      <w:pPr>
+        <w:shd w:val="clear" w:color="auto" w:fill="F7F8FA"/>
+        <w:spacing w:after="0" w:line="420" w:lineRule="atLeast"/>
+        <w:rPr>
+          <w:rFonts w:ascii="Roboto-Light" w:hAnsi="Roboto-Light" w:cs="Times New Roman" w:hint="eastAsia"/>
+          <w:color w:val="666666"/>
+          <w:sz w:val="27"/>
+          <w:szCs w:val="27"/>
+        </w:rPr>
+      </w:pPr>
+      <w:r>
+        <w:rPr>
+          <w:rFonts w:ascii="Roboto-Light" w:hAnsi="Roboto-Light" w:cs="Times New Roman" w:hint="eastAsia"/>
+          <w:color w:val="666666"/>
+          <w:sz w:val="27"/>
+          <w:szCs w:val="27"/>
+        </w:rPr>
+        <w:t>检查</w:t>
+      </w:r>
+      <w:r>
+        <w:rPr>
+          <w:rFonts w:ascii="Roboto-Light" w:hAnsi="Roboto-Light" w:cs="Times New Roman" w:hint="eastAsia"/>
+          <w:color w:val="666666"/>
+          <w:sz w:val="27"/>
+          <w:szCs w:val="27"/>
+        </w:rPr>
+        <w:t>在更换屏幕分辨率后的结果。比如下面</w:t>
+      </w:r>
+      <w:r>
+        <w:rPr>
+          <w:rFonts w:ascii="Roboto-Light" w:hAnsi="Roboto-Light" w:cs="Times New Roman" w:hint="eastAsia"/>
+          <w:color w:val="666666"/>
+          <w:sz w:val="27"/>
+          <w:szCs w:val="27"/>
+        </w:rPr>
+        <w:t>600*1024</w:t>
+      </w:r>
+      <w:r>
+        <w:rPr>
+          <w:rFonts w:ascii="Roboto-Light" w:hAnsi="Roboto-Light" w:cs="Times New Roman" w:hint="eastAsia"/>
+          <w:color w:val="666666"/>
+          <w:sz w:val="27"/>
+          <w:szCs w:val="27"/>
+        </w:rPr>
+        <w:t>分辨率结果，你可以检查所有分辨率。在每个分辨率下它将总是会有最好的适配结果。</w:t>
       </w:r>
     </w:p>
     <w:p>
@@ -1082,7 +2055,7 @@
         <w:shd w:val="clear" w:color="auto" w:fill="F7F8FA"/>
         <w:spacing w:after="0" w:line="420" w:lineRule="atLeast"/>
         <w:rPr>
-          <w:rFonts w:ascii="Roboto-Light" w:eastAsia="Times New Roman" w:hAnsi="Roboto-Light" w:cs="Times New Roman"/>
+          <w:rFonts w:ascii="Roboto-Light" w:hAnsi="Roboto-Light" w:cs="Times New Roman" w:hint="eastAsia"/>
           <w:color w:val="666666"/>
           <w:sz w:val="27"/>
           <w:szCs w:val="27"/>
@@ -1103,61 +2076,106 @@
         <w:shd w:val="clear" w:color="auto" w:fill="F7F8FA"/>
         <w:spacing w:after="0" w:line="420" w:lineRule="atLeast"/>
         <w:rPr>
-          <w:rFonts w:ascii="Roboto-Light" w:eastAsia="Times New Roman" w:hAnsi="Roboto-Light" w:cs="Times New Roman"/>
-          <w:color w:val="666666"/>
-          <w:sz w:val="27"/>
-          <w:szCs w:val="27"/>
-        </w:rPr>
-      </w:pPr>
-      <w:r>
-        <w:rPr>
-          <w:rFonts w:ascii="Roboto-Light" w:eastAsia="Times New Roman" w:hAnsi="Roboto-Light" w:cs="Times New Roman"/>
-          <w:color w:val="666666"/>
-          <w:sz w:val="27"/>
-          <w:szCs w:val="27"/>
-        </w:rPr>
-        <w:t>Got an Idea of Game Development? What are you still waiting for? </w:t>
-      </w:r>
-      <w:hyperlink r:id="rId12" w:history="1">
-        <w:r>
-          <w:rPr>
-            <w:rFonts w:ascii="Roboto-Light" w:eastAsia="Times New Roman" w:hAnsi="Roboto-Light" w:cs="Times New Roman"/>
-            <w:color w:val="039BE5"/>
-            <w:sz w:val="27"/>
-            <w:szCs w:val="27"/>
-          </w:rPr>
-          <w:t>Contact us</w:t>
-        </w:r>
-      </w:hyperlink>
-      <w:r>
-        <w:rPr>
-          <w:rFonts w:ascii="Roboto-Light" w:eastAsia="Times New Roman" w:hAnsi="Roboto-Light" w:cs="Times New Roman"/>
-          <w:color w:val="666666"/>
-          <w:sz w:val="27"/>
-          <w:szCs w:val="27"/>
-        </w:rPr>
-        <w:t> now and see the Idea live soon. Our company has been named as one of the best </w:t>
-      </w:r>
-      <w:hyperlink r:id="rId13" w:history="1">
-        <w:r>
-          <w:rPr>
-            <w:rFonts w:ascii="Roboto-Light" w:eastAsia="Times New Roman" w:hAnsi="Roboto-Light" w:cs="Times New Roman"/>
-            <w:color w:val="039BE5"/>
-            <w:sz w:val="27"/>
-            <w:szCs w:val="27"/>
-          </w:rPr>
-          <w:t>Game Development Company in India</w:t>
-        </w:r>
-      </w:hyperlink>
-      <w:r>
-        <w:rPr>
-          <w:rFonts w:ascii="Roboto-Light" w:eastAsia="Times New Roman" w:hAnsi="Roboto-Light" w:cs="Times New Roman"/>
-          <w:color w:val="666666"/>
-          <w:sz w:val="27"/>
-          <w:szCs w:val="27"/>
-        </w:rPr>
-        <w:t>.</w:t>
-      </w:r>
+          <w:rFonts w:ascii="Roboto-Light" w:hAnsi="Roboto-Light" w:cs="Times New Roman" w:hint="eastAsia"/>
+          <w:color w:val="666666"/>
+          <w:sz w:val="27"/>
+          <w:szCs w:val="27"/>
+        </w:rPr>
+      </w:pPr>
+      <w:r>
+        <w:rPr>
+          <w:rFonts w:ascii="Roboto-Light" w:hAnsi="Roboto-Light" w:cs="Times New Roman" w:hint="eastAsia"/>
+          <w:color w:val="666666"/>
+          <w:sz w:val="27"/>
+          <w:szCs w:val="27"/>
+        </w:rPr>
+        <w:lastRenderedPageBreak/>
+        <w:t>我希望这篇文章对你在</w:t>
+      </w:r>
+      <w:r>
+        <w:rPr>
+          <w:rFonts w:ascii="Roboto-Light" w:hAnsi="Roboto-Light" w:cs="Times New Roman" w:hint="eastAsia"/>
+          <w:color w:val="666666"/>
+          <w:sz w:val="27"/>
+          <w:szCs w:val="27"/>
+        </w:rPr>
+        <w:t>在</w:t>
+      </w:r>
+      <w:r>
+        <w:rPr>
+          <w:rFonts w:ascii="Roboto-Light" w:hAnsi="Roboto-Light" w:cs="Times New Roman" w:hint="eastAsia"/>
+          <w:color w:val="666666"/>
+          <w:sz w:val="27"/>
+          <w:szCs w:val="27"/>
+        </w:rPr>
+        <w:t>Unity UI 4.6</w:t>
+      </w:r>
+      <w:r>
+        <w:rPr>
+          <w:rFonts w:ascii="Roboto-Light" w:hAnsi="Roboto-Light" w:cs="Times New Roman" w:hint="eastAsia"/>
+          <w:color w:val="666666"/>
+          <w:sz w:val="27"/>
+          <w:szCs w:val="27"/>
+        </w:rPr>
+        <w:t>中</w:t>
+      </w:r>
+      <w:r>
+        <w:rPr>
+          <w:rFonts w:ascii="Roboto-Light" w:hAnsi="Roboto-Light" w:cs="Times New Roman" w:hint="eastAsia"/>
+          <w:color w:val="666666"/>
+          <w:sz w:val="27"/>
+          <w:szCs w:val="27"/>
+        </w:rPr>
+        <w:t>做独立垂直布局或独立横向布局有帮助</w:t>
+      </w:r>
+      <w:r>
+        <w:rPr>
+          <w:rFonts w:ascii="Roboto-Light" w:hAnsi="Roboto-Light" w:cs="Times New Roman" w:hint="eastAsia"/>
+          <w:color w:val="666666"/>
+          <w:sz w:val="27"/>
+          <w:szCs w:val="27"/>
+        </w:rPr>
+        <w:t>。</w:t>
+      </w:r>
+      <w:r>
+        <w:rPr>
+          <w:rFonts w:ascii="Roboto-Light" w:hAnsi="Roboto-Light" w:cs="Times New Roman" w:hint="eastAsia"/>
+          <w:color w:val="666666"/>
+          <w:sz w:val="27"/>
+          <w:szCs w:val="27"/>
+        </w:rPr>
+        <w:t>如果你有任何问题关于</w:t>
+      </w:r>
+      <w:r>
+        <w:rPr>
+          <w:rFonts w:ascii="Roboto-Light" w:hAnsi="Roboto-Light" w:cs="Times New Roman" w:hint="eastAsia"/>
+          <w:color w:val="666666"/>
+          <w:sz w:val="27"/>
+          <w:szCs w:val="27"/>
+        </w:rPr>
+        <w:t>Unity UI</w:t>
+      </w:r>
+      <w:r>
+        <w:rPr>
+          <w:rFonts w:ascii="Roboto-Light" w:hAnsi="Roboto-Light" w:cs="Times New Roman" w:hint="eastAsia"/>
+          <w:color w:val="666666"/>
+          <w:sz w:val="27"/>
+          <w:szCs w:val="27"/>
+        </w:rPr>
+        <w:t>请在评论里留言。</w:t>
+      </w:r>
+    </w:p>
+    <w:p>
+      <w:pPr>
+        <w:shd w:val="clear" w:color="auto" w:fill="F7F8FA"/>
+        <w:spacing w:after="0" w:line="420" w:lineRule="atLeast"/>
+        <w:rPr>
+          <w:rFonts w:ascii="Roboto-Light" w:eastAsia="Times New Roman" w:hAnsi="Roboto-Light" w:cs="Times New Roman"/>
+          <w:color w:val="666666"/>
+          <w:sz w:val="27"/>
+          <w:szCs w:val="27"/>
+        </w:rPr>
+      </w:pPr>
     </w:p>
     <w:p>
       <w:pPr>
@@ -1165,13 +2183,16 @@
         <w:spacing w:after="0" w:line="240" w:lineRule="auto"/>
         <w:jc w:val="center"/>
         <w:rPr>
-          <w:rFonts w:ascii="Roboto-Light" w:eastAsia="Times New Roman" w:hAnsi="Roboto-Light" w:cs="Times New Roman"/>
-          <w:color w:val="666666"/>
-          <w:sz w:val="27"/>
-          <w:szCs w:val="27"/>
-        </w:rPr>
-      </w:pPr>
-      <w:hyperlink r:id="rId14" w:history="1">
+          <w:rFonts w:ascii="Roboto-Light" w:hAnsi="Roboto-Light" w:cs="Times New Roman" w:hint="eastAsia"/>
+          <w:b/>
+          <w:bCs/>
+          <w:color w:val="FFFFFF"/>
+          <w:sz w:val="36"/>
+          <w:szCs w:val="36"/>
+          <w:shd w:val="clear" w:color="auto" w:fill="1F2C30"/>
+        </w:rPr>
+      </w:pPr>
+      <w:hyperlink r:id="rId12" w:history="1">
         <w:r>
           <w:rPr>
             <w:rFonts w:ascii="Roboto-Light" w:eastAsia="Times New Roman" w:hAnsi="Roboto-Light" w:cs="Times New Roman"/>
@@ -1185,6 +2206,33 @@
           <w:t>Free Download Full Source Code!!!</w:t>
         </w:r>
       </w:hyperlink>
+    </w:p>
+    <w:p>
+      <w:pPr>
+        <w:shd w:val="clear" w:color="auto" w:fill="F7F8FA"/>
+        <w:spacing w:after="0" w:line="240" w:lineRule="auto"/>
+        <w:jc w:val="center"/>
+        <w:rPr>
+          <w:rFonts w:ascii="Roboto-Light" w:hAnsi="Roboto-Light" w:cs="Times New Roman" w:hint="eastAsia"/>
+          <w:color w:val="666666"/>
+          <w:sz w:val="27"/>
+          <w:szCs w:val="27"/>
+        </w:rPr>
+      </w:pPr>
+      <w:r>
+        <w:rPr>
+          <w:rFonts w:ascii="Roboto-Light" w:hAnsi="Roboto-Light" w:cs="Times New Roman" w:hint="eastAsia"/>
+          <w:b/>
+          <w:bCs/>
+          <w:color w:val="FFFFFF"/>
+          <w:sz w:val="36"/>
+          <w:szCs w:val="36"/>
+          <w:shd w:val="clear" w:color="auto" w:fill="1F2C30"/>
+        </w:rPr>
+        <w:t>免费的完整源码！！！</w:t>
+      </w:r>
+      <w:bookmarkStart w:id="0" w:name="_GoBack"/>
+      <w:bookmarkEnd w:id="0"/>
     </w:p>
     <w:p/>
     <w:sectPr>

</xml_diff>